<commit_message>
New changes in resume
</commit_message>
<xml_diff>
--- a/Laboratory work 1/Умова і звіт/Лабораторна робота №1(звіт) Бількевич Борис КС СА.docx
+++ b/Laboratory work 1/Умова і звіт/Лабораторна робота №1(звіт) Бількевич Борис КС СА.docx
@@ -884,7 +884,27 @@
             <w:szCs w:val="28"/>
             <w:lang w:val="uk-UA"/>
           </w:rPr>
-          <w:t xml:space="preserve">"І все на світі треба пережити" Ліна </w:t>
+          <w:t xml:space="preserve">"І все на світі треба </w:t>
+        </w:r>
+        <w:r>
+          <w:rPr>
+            <w:rStyle w:val="a5"/>
+            <w:color w:val="385623" w:themeColor="accent6" w:themeShade="80"/>
+            <w:sz w:val="28"/>
+            <w:szCs w:val="28"/>
+            <w:lang w:val="uk-UA"/>
+          </w:rPr>
+          <w:t>п</w:t>
+        </w:r>
+        <w:r>
+          <w:rPr>
+            <w:rStyle w:val="a5"/>
+            <w:color w:val="385623" w:themeColor="accent6" w:themeShade="80"/>
+            <w:sz w:val="28"/>
+            <w:szCs w:val="28"/>
+            <w:lang w:val="uk-UA"/>
+          </w:rPr>
+          <w:t xml:space="preserve">ережити" Ліна </w:t>
         </w:r>
         <w:proofErr w:type="spellStart"/>
         <w:r>
@@ -9760,6 +9780,7 @@
       <w:r>
         <w:rPr>
           <w:rFonts w:ascii="Times New Roman" w:hAnsi="Times New Roman" w:cs="Times New Roman"/>
+          <w:noProof/>
           <w:sz w:val="28"/>
           <w:szCs w:val="28"/>
           <w:lang w:val="ru-RU"/>
@@ -11777,6 +11798,18 @@
       <w:shd w:val="clear" w:color="auto" w:fill="E1DFDD"/>
     </w:rPr>
   </w:style>
+  <w:style w:type="character" w:styleId="a7">
+    <w:name w:val="FollowedHyperlink"/>
+    <w:basedOn w:val="a0"/>
+    <w:uiPriority w:val="99"/>
+    <w:semiHidden/>
+    <w:unhideWhenUsed/>
+    <w:rsid w:val="007A55C1"/>
+    <w:rPr>
+      <w:color w:val="954F72" w:themeColor="followedHyperlink"/>
+      <w:u w:val="single"/>
+    </w:rPr>
+  </w:style>
 </w:styles>
 </file>
 

</xml_diff>